<commit_message>
Updated Sequence Diagram Document
</commit_message>
<xml_diff>
--- a/Project Documents/Sequence Diagram Document.docx
+++ b/Project Documents/Sequence Diagram Document.docx
@@ -143,12 +143,12 @@
           <wp:inline distB="114300" distT="114300" distL="114300" distR="114300">
             <wp:extent cx="5943600" cy="2590800"/>
             <wp:effectExtent b="0" l="0" r="0" t="0"/>
-            <wp:docPr id="6" name="image2.png"/>
+            <wp:docPr id="7" name="image5.png"/>
             <a:graphic>
               <a:graphicData uri="http://schemas.openxmlformats.org/drawingml/2006/picture">
                 <pic:pic>
                   <pic:nvPicPr>
-                    <pic:cNvPr id="0" name="image2.png"/>
+                    <pic:cNvPr id="0" name="image5.png"/>
                     <pic:cNvPicPr preferRelativeResize="0"/>
                   </pic:nvPicPr>
                   <pic:blipFill>
@@ -2045,12 +2045,12 @@
           <wp:inline distB="114300" distT="114300" distL="114300" distR="114300">
             <wp:extent cx="5943600" cy="2641600"/>
             <wp:effectExtent b="0" l="0" r="0" t="0"/>
-            <wp:docPr id="2" name="image7.png"/>
+            <wp:docPr id="2" name="image6.png"/>
             <a:graphic>
               <a:graphicData uri="http://schemas.openxmlformats.org/drawingml/2006/picture">
                 <pic:pic>
                   <pic:nvPicPr>
-                    <pic:cNvPr id="0" name="image7.png"/>
+                    <pic:cNvPr id="0" name="image6.png"/>
                     <pic:cNvPicPr preferRelativeResize="0"/>
                   </pic:nvPicPr>
                   <pic:blipFill>
@@ -3414,12 +3414,12 @@
           <wp:inline distB="114300" distT="114300" distL="114300" distR="114300">
             <wp:extent cx="5943600" cy="3302000"/>
             <wp:effectExtent b="0" l="0" r="0" t="0"/>
-            <wp:docPr id="5" name="image6.png"/>
+            <wp:docPr id="5" name="image7.png"/>
             <a:graphic>
               <a:graphicData uri="http://schemas.openxmlformats.org/drawingml/2006/picture">
                 <pic:pic>
                   <pic:nvPicPr>
-                    <pic:cNvPr id="0" name="image6.png"/>
+                    <pic:cNvPr id="0" name="image7.png"/>
                     <pic:cNvPicPr preferRelativeResize="0"/>
                   </pic:nvPicPr>
                   <pic:blipFill>
@@ -4797,14 +4797,14 @@
         </w:rPr>
         <w:drawing>
           <wp:inline distB="114300" distT="114300" distL="114300" distR="114300">
-            <wp:extent cx="5943600" cy="2921000"/>
+            <wp:extent cx="5943600" cy="2895600"/>
             <wp:effectExtent b="0" l="0" r="0" t="0"/>
-            <wp:docPr id="7" name="image5.png"/>
+            <wp:docPr id="6" name="image2.png"/>
             <a:graphic>
               <a:graphicData uri="http://schemas.openxmlformats.org/drawingml/2006/picture">
                 <pic:pic>
                   <pic:nvPicPr>
-                    <pic:cNvPr id="0" name="image5.png"/>
+                    <pic:cNvPr id="0" name="image2.png"/>
                     <pic:cNvPicPr preferRelativeResize="0"/>
                   </pic:nvPicPr>
                   <pic:blipFill>
@@ -4817,7 +4817,7 @@
                   <pic:spPr>
                     <a:xfrm>
                       <a:off x="0" y="0"/>
-                      <a:ext cx="5943600" cy="2921000"/>
+                      <a:ext cx="5943600" cy="2895600"/>
                     </a:xfrm>
                     <a:prstGeom prst="rect"/>
                     <a:ln/>
@@ -4868,14 +4868,14 @@
         </w:rPr>
         <w:drawing>
           <wp:inline distB="114300" distT="114300" distL="114300" distR="114300">
-            <wp:extent cx="5943600" cy="3390900"/>
+            <wp:extent cx="5943600" cy="3632200"/>
             <wp:effectExtent b="0" l="0" r="0" t="0"/>
-            <wp:docPr id="10" name="image4.png"/>
+            <wp:docPr id="10" name="image3.png"/>
             <a:graphic>
               <a:graphicData uri="http://schemas.openxmlformats.org/drawingml/2006/picture">
                 <pic:pic>
                   <pic:nvPicPr>
-                    <pic:cNvPr id="0" name="image4.png"/>
+                    <pic:cNvPr id="0" name="image3.png"/>
                     <pic:cNvPicPr preferRelativeResize="0"/>
                   </pic:nvPicPr>
                   <pic:blipFill>
@@ -4888,7 +4888,7 @@
                   <pic:spPr>
                     <a:xfrm>
                       <a:off x="0" y="0"/>
-                      <a:ext cx="5943600" cy="3390900"/>
+                      <a:ext cx="5943600" cy="3632200"/>
                     </a:xfrm>
                     <a:prstGeom prst="rect"/>
                     <a:ln/>
@@ -4899,6 +4899,20 @@
           </wp:inline>
         </w:drawing>
       </w:r>
+      <w:r>
+        <w:rPr>
+          <w:rtl w:val="0"/>
+        </w:rPr>
+      </w:r>
+    </w:p>
+    <w:p>
+      <w:pPr>
+        <w:rPr>
+          <w:rFonts w:ascii="Times New Roman" w:cs="Times New Roman" w:eastAsia="Times New Roman" w:hAnsi="Times New Roman"/>
+          <w:sz w:val="24"/>
+          <w:szCs w:val="24"/>
+        </w:rPr>
+      </w:pPr>
       <w:r>
         <w:rPr>
           <w:rtl w:val="0"/>
@@ -5053,8 +5067,12 @@
             </w:pPr>
             <w:r>
               <w:rPr>
-                <w:rtl w:val="0"/>
-              </w:rPr>
+                <w:rFonts w:ascii="Times New Roman" w:cs="Times New Roman" w:eastAsia="Times New Roman" w:hAnsi="Times New Roman"/>
+                <w:sz w:val="24"/>
+                <w:szCs w:val="24"/>
+                <w:rtl w:val="0"/>
+              </w:rPr>
+              <w:t xml:space="preserve">#</w:t>
             </w:r>
           </w:p>
         </w:tc>
@@ -6555,6 +6573,201 @@
       </w:pPr>
       <w:r>
         <w:rPr>
+          <w:rtl w:val="0"/>
+        </w:rPr>
+      </w:r>
+    </w:p>
+    <w:p>
+      <w:pPr>
+        <w:rPr>
+          <w:rFonts w:ascii="Times New Roman" w:cs="Times New Roman" w:eastAsia="Times New Roman" w:hAnsi="Times New Roman"/>
+          <w:b w:val="1"/>
+          <w:sz w:val="32"/>
+          <w:szCs w:val="32"/>
+        </w:rPr>
+      </w:pPr>
+      <w:r>
+        <w:rPr>
+          <w:rtl w:val="0"/>
+        </w:rPr>
+      </w:r>
+    </w:p>
+    <w:p>
+      <w:pPr>
+        <w:rPr>
+          <w:rFonts w:ascii="Times New Roman" w:cs="Times New Roman" w:eastAsia="Times New Roman" w:hAnsi="Times New Roman"/>
+          <w:b w:val="1"/>
+          <w:sz w:val="32"/>
+          <w:szCs w:val="32"/>
+        </w:rPr>
+      </w:pPr>
+      <w:r>
+        <w:rPr>
+          <w:rtl w:val="0"/>
+        </w:rPr>
+      </w:r>
+    </w:p>
+    <w:p>
+      <w:pPr>
+        <w:rPr>
+          <w:rFonts w:ascii="Times New Roman" w:cs="Times New Roman" w:eastAsia="Times New Roman" w:hAnsi="Times New Roman"/>
+          <w:b w:val="1"/>
+          <w:sz w:val="32"/>
+          <w:szCs w:val="32"/>
+        </w:rPr>
+      </w:pPr>
+      <w:r>
+        <w:rPr>
+          <w:rtl w:val="0"/>
+        </w:rPr>
+      </w:r>
+    </w:p>
+    <w:p>
+      <w:pPr>
+        <w:rPr>
+          <w:rFonts w:ascii="Times New Roman" w:cs="Times New Roman" w:eastAsia="Times New Roman" w:hAnsi="Times New Roman"/>
+          <w:b w:val="1"/>
+          <w:sz w:val="32"/>
+          <w:szCs w:val="32"/>
+        </w:rPr>
+      </w:pPr>
+      <w:r>
+        <w:rPr>
+          <w:rtl w:val="0"/>
+        </w:rPr>
+      </w:r>
+    </w:p>
+    <w:p>
+      <w:pPr>
+        <w:rPr>
+          <w:rFonts w:ascii="Times New Roman" w:cs="Times New Roman" w:eastAsia="Times New Roman" w:hAnsi="Times New Roman"/>
+          <w:b w:val="1"/>
+          <w:sz w:val="32"/>
+          <w:szCs w:val="32"/>
+        </w:rPr>
+      </w:pPr>
+      <w:r>
+        <w:rPr>
+          <w:rtl w:val="0"/>
+        </w:rPr>
+      </w:r>
+    </w:p>
+    <w:p>
+      <w:pPr>
+        <w:rPr>
+          <w:rFonts w:ascii="Times New Roman" w:cs="Times New Roman" w:eastAsia="Times New Roman" w:hAnsi="Times New Roman"/>
+          <w:b w:val="1"/>
+          <w:sz w:val="32"/>
+          <w:szCs w:val="32"/>
+        </w:rPr>
+      </w:pPr>
+      <w:r>
+        <w:rPr>
+          <w:rtl w:val="0"/>
+        </w:rPr>
+      </w:r>
+    </w:p>
+    <w:p>
+      <w:pPr>
+        <w:rPr>
+          <w:rFonts w:ascii="Times New Roman" w:cs="Times New Roman" w:eastAsia="Times New Roman" w:hAnsi="Times New Roman"/>
+          <w:b w:val="1"/>
+          <w:sz w:val="32"/>
+          <w:szCs w:val="32"/>
+        </w:rPr>
+      </w:pPr>
+      <w:r>
+        <w:rPr>
+          <w:rtl w:val="0"/>
+        </w:rPr>
+      </w:r>
+    </w:p>
+    <w:p>
+      <w:pPr>
+        <w:rPr>
+          <w:rFonts w:ascii="Times New Roman" w:cs="Times New Roman" w:eastAsia="Times New Roman" w:hAnsi="Times New Roman"/>
+          <w:b w:val="1"/>
+          <w:sz w:val="32"/>
+          <w:szCs w:val="32"/>
+        </w:rPr>
+      </w:pPr>
+      <w:r>
+        <w:rPr>
+          <w:rtl w:val="0"/>
+        </w:rPr>
+      </w:r>
+    </w:p>
+    <w:p>
+      <w:pPr>
+        <w:rPr>
+          <w:rFonts w:ascii="Times New Roman" w:cs="Times New Roman" w:eastAsia="Times New Roman" w:hAnsi="Times New Roman"/>
+          <w:b w:val="1"/>
+          <w:sz w:val="32"/>
+          <w:szCs w:val="32"/>
+        </w:rPr>
+      </w:pPr>
+      <w:r>
+        <w:rPr>
+          <w:rtl w:val="0"/>
+        </w:rPr>
+      </w:r>
+    </w:p>
+    <w:p>
+      <w:pPr>
+        <w:rPr>
+          <w:rFonts w:ascii="Times New Roman" w:cs="Times New Roman" w:eastAsia="Times New Roman" w:hAnsi="Times New Roman"/>
+          <w:b w:val="1"/>
+          <w:sz w:val="32"/>
+          <w:szCs w:val="32"/>
+        </w:rPr>
+      </w:pPr>
+      <w:r>
+        <w:rPr>
+          <w:rtl w:val="0"/>
+        </w:rPr>
+      </w:r>
+    </w:p>
+    <w:p>
+      <w:pPr>
+        <w:rPr>
+          <w:rFonts w:ascii="Times New Roman" w:cs="Times New Roman" w:eastAsia="Times New Roman" w:hAnsi="Times New Roman"/>
+          <w:b w:val="1"/>
+          <w:sz w:val="32"/>
+          <w:szCs w:val="32"/>
+        </w:rPr>
+      </w:pPr>
+      <w:r>
+        <w:rPr>
+          <w:rtl w:val="0"/>
+        </w:rPr>
+      </w:r>
+    </w:p>
+    <w:p>
+      <w:pPr>
+        <w:rPr>
+          <w:rFonts w:ascii="Times New Roman" w:cs="Times New Roman" w:eastAsia="Times New Roman" w:hAnsi="Times New Roman"/>
+          <w:b w:val="1"/>
+          <w:sz w:val="32"/>
+          <w:szCs w:val="32"/>
+        </w:rPr>
+      </w:pPr>
+      <w:r>
+        <w:rPr>
+          <w:rtl w:val="0"/>
+        </w:rPr>
+      </w:r>
+    </w:p>
+    <w:p>
+      <w:pPr>
+        <w:rPr>
+          <w:rFonts w:ascii="Times New Roman" w:cs="Times New Roman" w:eastAsia="Times New Roman" w:hAnsi="Times New Roman"/>
+          <w:b w:val="1"/>
+          <w:sz w:val="32"/>
+          <w:szCs w:val="32"/>
+        </w:rPr>
+      </w:pPr>
+      <w:r>
+        <w:rPr>
           <w:rFonts w:ascii="Times New Roman" w:cs="Times New Roman" w:eastAsia="Times New Roman" w:hAnsi="Times New Roman"/>
           <w:b w:val="1"/>
           <w:sz w:val="32"/>
@@ -6598,14 +6811,14 @@
         </w:rPr>
         <w:drawing>
           <wp:inline distB="114300" distT="114300" distL="114300" distR="114300">
-            <wp:extent cx="5943600" cy="2705100"/>
+            <wp:extent cx="5943600" cy="2984500"/>
             <wp:effectExtent b="0" l="0" r="0" t="0"/>
-            <wp:docPr id="1" name="image3.png"/>
+            <wp:docPr id="9" name="image4.png"/>
             <a:graphic>
               <a:graphicData uri="http://schemas.openxmlformats.org/drawingml/2006/picture">
                 <pic:pic>
                   <pic:nvPicPr>
-                    <pic:cNvPr id="0" name="image3.png"/>
+                    <pic:cNvPr id="0" name="image4.png"/>
                     <pic:cNvPicPr preferRelativeResize="0"/>
                   </pic:nvPicPr>
                   <pic:blipFill>
@@ -6618,7 +6831,7 @@
                   <pic:spPr>
                     <a:xfrm>
                       <a:off x="0" y="0"/>
-                      <a:ext cx="5943600" cy="2705100"/>
+                      <a:ext cx="5943600" cy="2984500"/>
                     </a:xfrm>
                     <a:prstGeom prst="rect"/>
                     <a:ln/>
@@ -6727,8 +6940,12 @@
             </w:pPr>
             <w:r>
               <w:rPr>
-                <w:rtl w:val="0"/>
-              </w:rPr>
+                <w:rFonts w:ascii="Times New Roman" w:cs="Times New Roman" w:eastAsia="Times New Roman" w:hAnsi="Times New Roman"/>
+                <w:sz w:val="24"/>
+                <w:szCs w:val="24"/>
+                <w:rtl w:val="0"/>
+              </w:rPr>
+              <w:t xml:space="preserve">#</w:t>
             </w:r>
           </w:p>
         </w:tc>
@@ -7290,7 +7507,7 @@
                 <w:szCs w:val="24"/>
                 <w:rtl w:val="0"/>
               </w:rPr>
-              <w:t xml:space="preserve">Provides List of Items owned by Player</w:t>
+              <w:t xml:space="preserve">Provides the owned Item List </w:t>
             </w:r>
           </w:p>
         </w:tc>
@@ -8272,9 +8489,9 @@
         </w:rPr>
         <w:drawing>
           <wp:inline distB="114300" distT="114300" distL="114300" distR="114300">
-            <wp:extent cx="5943600" cy="3149600"/>
+            <wp:extent cx="5029200" cy="2675390"/>
             <wp:effectExtent b="0" l="0" r="0" t="0"/>
-            <wp:docPr id="4" name="image9.png"/>
+            <wp:docPr id="1" name="image9.png"/>
             <a:graphic>
               <a:graphicData uri="http://schemas.openxmlformats.org/drawingml/2006/picture">
                 <pic:pic>
@@ -8284,7 +8501,7 @@
                   </pic:nvPicPr>
                   <pic:blipFill>
                     <a:blip r:embed="rId14"/>
-                    <a:srcRect b="0" l="0" r="0" t="0"/>
+                    <a:srcRect b="10050" l="0" r="0" t="11242"/>
                     <a:stretch>
                       <a:fillRect/>
                     </a:stretch>
@@ -8292,7 +8509,7 @@
                   <pic:spPr>
                     <a:xfrm>
                       <a:off x="0" y="0"/>
-                      <a:ext cx="5943600" cy="3149600"/>
+                      <a:ext cx="5029200" cy="2675390"/>
                     </a:xfrm>
                     <a:prstGeom prst="rect"/>
                     <a:ln/>
@@ -8319,6 +8536,20 @@
       </w:pPr>
       <w:r>
         <w:rPr>
+          <w:rtl w:val="0"/>
+        </w:rPr>
+      </w:r>
+    </w:p>
+    <w:p>
+      <w:pPr>
+        <w:rPr>
+          <w:rFonts w:ascii="Times New Roman" w:cs="Times New Roman" w:eastAsia="Times New Roman" w:hAnsi="Times New Roman"/>
+          <w:sz w:val="24"/>
+          <w:szCs w:val="24"/>
+        </w:rPr>
+      </w:pPr>
+      <w:r>
+        <w:rPr>
           <w:rFonts w:ascii="Times New Roman" w:cs="Times New Roman" w:eastAsia="Times New Roman" w:hAnsi="Times New Roman"/>
           <w:sz w:val="24"/>
           <w:szCs w:val="24"/>
@@ -8343,19 +8574,19 @@
         </w:rPr>
         <w:drawing>
           <wp:inline distB="114300" distT="114300" distL="114300" distR="114300">
-            <wp:extent cx="5943600" cy="3149600"/>
+            <wp:extent cx="6172200" cy="2581275"/>
             <wp:effectExtent b="0" l="0" r="0" t="0"/>
-            <wp:docPr id="3" name="image10.png"/>
+            <wp:docPr id="4" name="image8.png"/>
             <a:graphic>
               <a:graphicData uri="http://schemas.openxmlformats.org/drawingml/2006/picture">
                 <pic:pic>
                   <pic:nvPicPr>
-                    <pic:cNvPr id="0" name="image10.png"/>
+                    <pic:cNvPr id="0" name="image8.png"/>
                     <pic:cNvPicPr preferRelativeResize="0"/>
                   </pic:nvPicPr>
                   <pic:blipFill>
                     <a:blip r:embed="rId15"/>
-                    <a:srcRect b="0" l="0" r="0" t="0"/>
+                    <a:srcRect b="8814" l="0" r="0" t="8814"/>
                     <a:stretch>
                       <a:fillRect/>
                     </a:stretch>
@@ -8363,7 +8594,7 @@
                   <pic:spPr>
                     <a:xfrm>
                       <a:off x="0" y="0"/>
-                      <a:ext cx="5943600" cy="3149600"/>
+                      <a:ext cx="6172200" cy="2581275"/>
                     </a:xfrm>
                     <a:prstGeom prst="rect"/>
                     <a:ln/>
@@ -8418,12 +8649,8 @@
       </w:pPr>
       <w:r>
         <w:rPr>
-          <w:rFonts w:ascii="Times New Roman" w:cs="Times New Roman" w:eastAsia="Times New Roman" w:hAnsi="Times New Roman"/>
-          <w:sz w:val="24"/>
-          <w:szCs w:val="24"/>
           <w:rtl w:val="0"/>
         </w:rPr>
-        <w:t xml:space="preserve">Description TEMPLATE:</w:t>
       </w:r>
     </w:p>
     <w:p>
@@ -8438,6 +8665,38 @@
         <w:rPr>
           <w:rtl w:val="0"/>
         </w:rPr>
+      </w:r>
+    </w:p>
+    <w:p>
+      <w:pPr>
+        <w:rPr>
+          <w:rFonts w:ascii="Times New Roman" w:cs="Times New Roman" w:eastAsia="Times New Roman" w:hAnsi="Times New Roman"/>
+          <w:sz w:val="24"/>
+          <w:szCs w:val="24"/>
+        </w:rPr>
+      </w:pPr>
+      <w:r>
+        <w:rPr>
+          <w:rtl w:val="0"/>
+        </w:rPr>
+      </w:r>
+    </w:p>
+    <w:p>
+      <w:pPr>
+        <w:rPr>
+          <w:rFonts w:ascii="Times New Roman" w:cs="Times New Roman" w:eastAsia="Times New Roman" w:hAnsi="Times New Roman"/>
+          <w:sz w:val="24"/>
+          <w:szCs w:val="24"/>
+        </w:rPr>
+      </w:pPr>
+      <w:r>
+        <w:rPr>
+          <w:rFonts w:ascii="Times New Roman" w:cs="Times New Roman" w:eastAsia="Times New Roman" w:hAnsi="Times New Roman"/>
+          <w:sz w:val="24"/>
+          <w:szCs w:val="24"/>
+          <w:rtl w:val="0"/>
+        </w:rPr>
+        <w:t xml:space="preserve">Description:</w:t>
       </w:r>
     </w:p>
     <w:tbl>
@@ -8686,7 +8945,7 @@
                 <w:szCs w:val="24"/>
                 <w:rtl w:val="0"/>
               </w:rPr>
-              <w:t xml:space="preserve">1</w:t>
+              <w:t xml:space="preserve">6</w:t>
             </w:r>
           </w:p>
         </w:tc>
@@ -8852,7 +9111,7 @@
                 <w:szCs w:val="24"/>
                 <w:rtl w:val="0"/>
               </w:rPr>
-              <w:t xml:space="preserve">2.1</w:t>
+              <w:t xml:space="preserve">6.1</w:t>
             </w:r>
           </w:p>
         </w:tc>
@@ -9018,7 +9277,7 @@
                 <w:szCs w:val="24"/>
                 <w:rtl w:val="0"/>
               </w:rPr>
-              <w:t xml:space="preserve">2.2</w:t>
+              <w:t xml:space="preserve">6.2</w:t>
             </w:r>
           </w:p>
         </w:tc>
@@ -9189,7 +9448,7 @@
                 <w:szCs w:val="24"/>
                 <w:rtl w:val="0"/>
               </w:rPr>
-              <w:t xml:space="preserve">2.3</w:t>
+              <w:t xml:space="preserve">6.3</w:t>
             </w:r>
           </w:p>
         </w:tc>
@@ -9355,7 +9614,7 @@
                 <w:szCs w:val="24"/>
                 <w:rtl w:val="0"/>
               </w:rPr>
-              <w:t xml:space="preserve">2.4</w:t>
+              <w:t xml:space="preserve">6.4</w:t>
             </w:r>
           </w:p>
         </w:tc>
@@ -9523,7 +9782,7 @@
                 <w:szCs w:val="24"/>
                 <w:rtl w:val="0"/>
               </w:rPr>
-              <w:t xml:space="preserve">2.5</w:t>
+              <w:t xml:space="preserve">6.5</w:t>
             </w:r>
           </w:p>
         </w:tc>
@@ -9759,14 +10018,14 @@
         </w:rPr>
         <w:drawing>
           <wp:inline distB="114300" distT="114300" distL="114300" distR="114300">
-            <wp:extent cx="5943600" cy="3060700"/>
+            <wp:extent cx="5943600" cy="3086100"/>
             <wp:effectExtent b="0" l="0" r="0" t="0"/>
-            <wp:docPr id="9" name="image8.png"/>
+            <wp:docPr id="3" name="image10.png"/>
             <a:graphic>
               <a:graphicData uri="http://schemas.openxmlformats.org/drawingml/2006/picture">
                 <pic:pic>
                   <pic:nvPicPr>
-                    <pic:cNvPr id="0" name="image8.png"/>
+                    <pic:cNvPr id="0" name="image10.png"/>
                     <pic:cNvPicPr preferRelativeResize="0"/>
                   </pic:nvPicPr>
                   <pic:blipFill>
@@ -9779,7 +10038,7 @@
                   <pic:spPr>
                     <a:xfrm>
                       <a:off x="0" y="0"/>
-                      <a:ext cx="5943600" cy="3060700"/>
+                      <a:ext cx="5943600" cy="3086100"/>
                     </a:xfrm>
                     <a:prstGeom prst="rect"/>
                     <a:ln/>
@@ -9850,6 +10109,38 @@
         <w:rPr>
           <w:rtl w:val="0"/>
         </w:rPr>
+      </w:r>
+    </w:p>
+    <w:p>
+      <w:pPr>
+        <w:rPr>
+          <w:rFonts w:ascii="Times New Roman" w:cs="Times New Roman" w:eastAsia="Times New Roman" w:hAnsi="Times New Roman"/>
+          <w:sz w:val="24"/>
+          <w:szCs w:val="24"/>
+        </w:rPr>
+      </w:pPr>
+      <w:r>
+        <w:rPr>
+          <w:rtl w:val="0"/>
+        </w:rPr>
+      </w:r>
+    </w:p>
+    <w:p>
+      <w:pPr>
+        <w:rPr>
+          <w:rFonts w:ascii="Times New Roman" w:cs="Times New Roman" w:eastAsia="Times New Roman" w:hAnsi="Times New Roman"/>
+          <w:sz w:val="24"/>
+          <w:szCs w:val="24"/>
+        </w:rPr>
+      </w:pPr>
+      <w:r>
+        <w:rPr>
+          <w:rFonts w:ascii="Times New Roman" w:cs="Times New Roman" w:eastAsia="Times New Roman" w:hAnsi="Times New Roman"/>
+          <w:sz w:val="24"/>
+          <w:szCs w:val="24"/>
+          <w:rtl w:val="0"/>
+        </w:rPr>
+        <w:t xml:space="preserve">Description:</w:t>
       </w:r>
     </w:p>
     <w:tbl>
@@ -10098,7 +10389,7 @@
                 <w:szCs w:val="24"/>
                 <w:rtl w:val="0"/>
               </w:rPr>
-              <w:t xml:space="preserve">1</w:t>
+              <w:t xml:space="preserve">7</w:t>
             </w:r>
           </w:p>
         </w:tc>
@@ -10264,7 +10555,7 @@
                 <w:szCs w:val="24"/>
                 <w:rtl w:val="0"/>
               </w:rPr>
-              <w:t xml:space="preserve">2.1</w:t>
+              <w:t xml:space="preserve">7.1</w:t>
             </w:r>
           </w:p>
         </w:tc>
@@ -10430,7 +10721,7 @@
                 <w:szCs w:val="24"/>
                 <w:rtl w:val="0"/>
               </w:rPr>
-              <w:t xml:space="preserve">2.2</w:t>
+              <w:t xml:space="preserve">7.2</w:t>
             </w:r>
           </w:p>
         </w:tc>
@@ -10601,7 +10892,7 @@
                 <w:szCs w:val="24"/>
                 <w:rtl w:val="0"/>
               </w:rPr>
-              <w:t xml:space="preserve">2.3</w:t>
+              <w:t xml:space="preserve">7.3</w:t>
             </w:r>
           </w:p>
         </w:tc>
@@ -10767,7 +11058,7 @@
                 <w:szCs w:val="24"/>
                 <w:rtl w:val="0"/>
               </w:rPr>
-              <w:t xml:space="preserve">2.4</w:t>
+              <w:t xml:space="preserve">7.4</w:t>
             </w:r>
           </w:p>
         </w:tc>
@@ -10933,7 +11224,7 @@
                 <w:szCs w:val="24"/>
                 <w:rtl w:val="0"/>
               </w:rPr>
-              <w:t xml:space="preserve">2.5</w:t>
+              <w:t xml:space="preserve">7.5</w:t>
             </w:r>
           </w:p>
         </w:tc>

</xml_diff>